<commit_message>
Add misc folder and files into gitignore
</commit_message>
<xml_diff>
--- a/misc/contentdraft.docx
+++ b/misc/contentdraft.docx
@@ -89,404 +89,404 @@
         <w:t>A</w:t>
       </w:r>
       <w:r>
-        <w:t>Novice</w:t>
+        <w:t>NovicePhotographer</w:t>
+      </w:r>
+      <w:proofErr w:type="spellEnd"/>
+      <w:r>
+        <w:t xml:space="preserve"> /&gt;</w:t>
+      </w:r>
+    </w:p>
+    <w:p>
+      <w:pPr>
+        <w:ind w:left="720"/>
+      </w:pPr>
+      <w:r>
+        <w:t xml:space="preserve">&lt; </w:t>
+      </w:r>
+      <w:proofErr w:type="spellStart"/>
+      <w:r>
+        <w:t>Next</w:t>
+      </w:r>
+      <w:r>
+        <w:t>Skill</w:t>
+      </w:r>
+      <w:r>
+        <w:t>IsComingSoon</w:t>
+      </w:r>
+      <w:proofErr w:type="spellEnd"/>
+      <w:r>
+        <w:t xml:space="preserve"> /&gt;</w:t>
+      </w:r>
+    </w:p>
+    <w:p>
+      <w:pPr>
+        <w:pStyle w:val="Heading2"/>
+        <w:numPr>
+          <w:ilvl w:val="0"/>
+          <w:numId w:val="1"/>
+        </w:numPr>
+      </w:pPr>
+      <w:r>
+        <w:t>About Me</w:t>
+      </w:r>
+    </w:p>
+    <w:p>
+      <w:pPr>
+        <w:ind w:left="720"/>
+      </w:pPr>
+      <w:r>
+        <w:t xml:space="preserve">Hello, I’m Vijay, a front-end web developer, resides in </w:t>
+      </w:r>
+      <w:proofErr w:type="spellStart"/>
+      <w:r>
+        <w:t>Bago</w:t>
+      </w:r>
+      <w:proofErr w:type="spellEnd"/>
+      <w:r>
+        <w:t>, Myanmar.</w:t>
+      </w:r>
+    </w:p>
+    <w:p>
+      <w:pPr>
+        <w:ind w:left="720"/>
+      </w:pPr>
+      <w:r>
+        <w:t xml:space="preserve">I love to solve daily-life problems with my expertise and skills. </w:t>
+      </w:r>
+      <w:r>
+        <w:t>I’m fond of exploring new places, photography, reading blogs or books and developing my skills.</w:t>
+      </w:r>
+    </w:p>
+    <w:p>
+      <w:pPr>
+        <w:pStyle w:val="Heading2"/>
+        <w:numPr>
+          <w:ilvl w:val="0"/>
+          <w:numId w:val="1"/>
+        </w:numPr>
+      </w:pPr>
+      <w:r>
+        <w:t>Skills</w:t>
+      </w:r>
+    </w:p>
+    <w:p>
+      <w:pPr>
+        <w:pStyle w:val="ListParagraph"/>
+        <w:numPr>
+          <w:ilvl w:val="0"/>
+          <w:numId w:val="4"/>
+        </w:numPr>
+      </w:pPr>
+      <w:r>
+        <w:t>HTML 5</w:t>
+      </w:r>
+    </w:p>
+    <w:p>
+      <w:pPr>
+        <w:pStyle w:val="ListParagraph"/>
+        <w:numPr>
+          <w:ilvl w:val="0"/>
+          <w:numId w:val="4"/>
+        </w:numPr>
+      </w:pPr>
+      <w:r>
+        <w:t>CSS 3</w:t>
+      </w:r>
+    </w:p>
+    <w:p>
+      <w:pPr>
+        <w:pStyle w:val="ListParagraph"/>
+        <w:numPr>
+          <w:ilvl w:val="0"/>
+          <w:numId w:val="4"/>
+        </w:numPr>
+      </w:pPr>
+      <w:r>
+        <w:t>Sass</w:t>
+      </w:r>
+    </w:p>
+    <w:p>
+      <w:pPr>
+        <w:pStyle w:val="ListParagraph"/>
+        <w:numPr>
+          <w:ilvl w:val="0"/>
+          <w:numId w:val="4"/>
+        </w:numPr>
+      </w:pPr>
+      <w:r>
+        <w:t>JavaScript</w:t>
+      </w:r>
+    </w:p>
+    <w:p>
+      <w:pPr>
+        <w:pStyle w:val="ListParagraph"/>
+        <w:numPr>
+          <w:ilvl w:val="0"/>
+          <w:numId w:val="4"/>
+        </w:numPr>
+      </w:pPr>
+      <w:r>
+        <w:t>React JS</w:t>
+      </w:r>
+    </w:p>
+    <w:p>
+      <w:pPr>
+        <w:pStyle w:val="ListParagraph"/>
+        <w:numPr>
+          <w:ilvl w:val="0"/>
+          <w:numId w:val="4"/>
+        </w:numPr>
+      </w:pPr>
+      <w:r>
+        <w:t>Bootstrap</w:t>
+      </w:r>
+    </w:p>
+    <w:p>
+      <w:pPr>
+        <w:pStyle w:val="ListParagraph"/>
+        <w:numPr>
+          <w:ilvl w:val="0"/>
+          <w:numId w:val="4"/>
+        </w:numPr>
+      </w:pPr>
+      <w:proofErr w:type="spellStart"/>
+      <w:r>
+        <w:t>Git</w:t>
+      </w:r>
+      <w:proofErr w:type="spellEnd"/>
+      <w:r>
+        <w:t xml:space="preserve"> &amp; GitHub</w:t>
+      </w:r>
+    </w:p>
+    <w:p>
+      <w:pPr>
+        <w:pStyle w:val="ListParagraph"/>
+        <w:numPr>
+          <w:ilvl w:val="0"/>
+          <w:numId w:val="4"/>
+        </w:numPr>
+      </w:pPr>
+      <w:r>
+        <w:t>Learning New Skills to Add</w:t>
+      </w:r>
+    </w:p>
+    <w:p>
+      <w:pPr>
+        <w:pStyle w:val="Heading2"/>
+        <w:numPr>
+          <w:ilvl w:val="0"/>
+          <w:numId w:val="1"/>
+        </w:numPr>
+      </w:pPr>
+      <w:r>
+        <w:t>Some Works</w:t>
+      </w:r>
+    </w:p>
+    <w:p>
+      <w:pPr>
+        <w:pStyle w:val="ListParagraph"/>
+        <w:numPr>
+          <w:ilvl w:val="0"/>
+          <w:numId w:val="2"/>
+        </w:numPr>
+      </w:pPr>
+      <w:proofErr w:type="spellStart"/>
+      <w:r>
+        <w:t>YelpCamp</w:t>
+      </w:r>
+      <w:proofErr w:type="spellEnd"/>
+    </w:p>
+    <w:p>
+      <w:pPr>
+        <w:pStyle w:val="ListParagraph"/>
+        <w:numPr>
+          <w:ilvl w:val="0"/>
+          <w:numId w:val="2"/>
+        </w:numPr>
+      </w:pPr>
+      <w:r>
+        <w:t>Debbie ( Open Source)</w:t>
+      </w:r>
+    </w:p>
+    <w:p>
+      <w:pPr>
+        <w:pStyle w:val="ListParagraph"/>
+        <w:numPr>
+          <w:ilvl w:val="0"/>
+          <w:numId w:val="2"/>
+        </w:numPr>
+      </w:pPr>
+      <w:proofErr w:type="spellStart"/>
+      <w:r>
+        <w:t>FreeCodeCamp</w:t>
+      </w:r>
+      <w:proofErr w:type="spellEnd"/>
+      <w:r>
+        <w:t xml:space="preserve"> Projects</w:t>
+      </w:r>
+    </w:p>
+    <w:p>
+      <w:pPr>
+        <w:pStyle w:val="ListParagraph"/>
+        <w:numPr>
+          <w:ilvl w:val="0"/>
+          <w:numId w:val="2"/>
+        </w:numPr>
+      </w:pPr>
+      <w:proofErr w:type="spellStart"/>
+      <w:r>
+        <w:t>FrontEnd</w:t>
+      </w:r>
+      <w:proofErr w:type="spellEnd"/>
+      <w:r>
+        <w:t xml:space="preserve"> Mentor Challenges</w:t>
+      </w:r>
+    </w:p>
+    <w:p>
+      <w:pPr>
+        <w:pStyle w:val="ListParagraph"/>
+        <w:numPr>
+          <w:ilvl w:val="0"/>
+          <w:numId w:val="2"/>
+        </w:numPr>
+      </w:pPr>
+      <w:r>
+        <w:t>To-do List App ( React )</w:t>
+      </w:r>
+    </w:p>
+    <w:p>
+      <w:pPr>
+        <w:pStyle w:val="ListParagraph"/>
+        <w:numPr>
+          <w:ilvl w:val="0"/>
+          <w:numId w:val="2"/>
+        </w:numPr>
+      </w:pPr>
+      <w:r>
+        <w:t>Entertainment  App ( React )</w:t>
+      </w:r>
+    </w:p>
+    <w:p>
+      <w:pPr>
+        <w:pStyle w:val="Heading2"/>
+        <w:numPr>
+          <w:ilvl w:val="0"/>
+          <w:numId w:val="1"/>
+        </w:numPr>
+      </w:pPr>
+      <w:r>
+        <w:t>Blogs</w:t>
+      </w:r>
+    </w:p>
+    <w:p>
+      <w:pPr>
+        <w:ind w:left="720"/>
+      </w:pPr>
+      <w:r>
+        <w:t>My Top 3 Blogs From Dev Community.</w:t>
+      </w:r>
+    </w:p>
+    <w:p>
+      <w:pPr>
+        <w:pStyle w:val="Heading2"/>
+        <w:numPr>
+          <w:ilvl w:val="0"/>
+          <w:numId w:val="1"/>
+        </w:numPr>
+      </w:pPr>
+      <w:r>
+        <w:t>Contacts</w:t>
+      </w:r>
+    </w:p>
+    <w:p>
+      <w:pPr>
+        <w:pStyle w:val="ListParagraph"/>
+        <w:numPr>
+          <w:ilvl w:val="0"/>
+          <w:numId w:val="3"/>
+        </w:numPr>
+      </w:pPr>
+      <w:r>
+        <w:t>LinkedIn</w:t>
+      </w:r>
+    </w:p>
+    <w:p>
+      <w:pPr>
+        <w:pStyle w:val="ListParagraph"/>
+        <w:numPr>
+          <w:ilvl w:val="0"/>
+          <w:numId w:val="3"/>
+        </w:numPr>
+      </w:pPr>
+      <w:r>
+        <w:t>Twitter</w:t>
+      </w:r>
+    </w:p>
+    <w:p>
+      <w:pPr>
+        <w:pStyle w:val="ListParagraph"/>
+        <w:numPr>
+          <w:ilvl w:val="0"/>
+          <w:numId w:val="3"/>
+        </w:numPr>
+      </w:pPr>
+      <w:r>
+        <w:lastRenderedPageBreak/>
+        <w:t>Instagram</w:t>
+      </w:r>
+    </w:p>
+    <w:p>
+      <w:pPr>
+        <w:pStyle w:val="ListParagraph"/>
+        <w:numPr>
+          <w:ilvl w:val="0"/>
+          <w:numId w:val="3"/>
+        </w:numPr>
+      </w:pPr>
+      <w:r>
+        <w:t>GitHub</w:t>
+      </w:r>
+    </w:p>
+    <w:p>
+      <w:pPr>
+        <w:pStyle w:val="ListParagraph"/>
+        <w:numPr>
+          <w:ilvl w:val="0"/>
+          <w:numId w:val="3"/>
+        </w:numPr>
+      </w:pPr>
+      <w:r>
+        <w:t>Email</w:t>
+      </w:r>
+    </w:p>
+    <w:p>
+      <w:pPr>
+        <w:pStyle w:val="ListParagraph"/>
+        <w:numPr>
+          <w:ilvl w:val="0"/>
+          <w:numId w:val="3"/>
+        </w:numPr>
+      </w:pPr>
+      <w:r>
+        <w:t>Dev Community</w:t>
+      </w:r>
+    </w:p>
+    <w:p>
+      <w:pPr>
+        <w:pStyle w:val="ListParagraph"/>
+        <w:numPr>
+          <w:ilvl w:val="0"/>
+          <w:numId w:val="3"/>
+        </w:numPr>
+      </w:pPr>
+      <w:r>
+        <w:t>Faceboo</w:t>
+      </w:r>
+      <w:r>
+        <w:t>k</w:t>
       </w:r>
       <w:bookmarkStart w:id="0" w:name="_GoBack"/>
       <w:bookmarkEnd w:id="0"/>
-      <w:r>
-        <w:t>Photographer</w:t>
-      </w:r>
-      <w:proofErr w:type="spellEnd"/>
-      <w:r>
-        <w:t xml:space="preserve"> /&gt;</w:t>
-      </w:r>
-    </w:p>
-    <w:p>
-      <w:pPr>
-        <w:ind w:left="720"/>
-      </w:pPr>
-      <w:r>
-        <w:t xml:space="preserve">&lt; </w:t>
-      </w:r>
-      <w:proofErr w:type="spellStart"/>
-      <w:r>
-        <w:t>Next</w:t>
-      </w:r>
-      <w:r>
-        <w:t>Skill</w:t>
-      </w:r>
-      <w:r>
-        <w:t>IsComingSoon</w:t>
-      </w:r>
-      <w:proofErr w:type="spellEnd"/>
-      <w:r>
-        <w:t xml:space="preserve"> /&gt;</w:t>
-      </w:r>
-    </w:p>
-    <w:p>
-      <w:pPr>
-        <w:pStyle w:val="Heading2"/>
-        <w:numPr>
-          <w:ilvl w:val="0"/>
-          <w:numId w:val="1"/>
-        </w:numPr>
-      </w:pPr>
-      <w:r>
-        <w:t>About Me</w:t>
-      </w:r>
-    </w:p>
-    <w:p>
-      <w:pPr>
-        <w:ind w:left="720"/>
-      </w:pPr>
-      <w:r>
-        <w:t xml:space="preserve">Hello, I’m Vijay, a front-end web developer, resides in </w:t>
-      </w:r>
-      <w:proofErr w:type="spellStart"/>
-      <w:r>
-        <w:t>Bago</w:t>
-      </w:r>
-      <w:proofErr w:type="spellEnd"/>
-      <w:r>
-        <w:t>, Myanmar.</w:t>
-      </w:r>
-    </w:p>
-    <w:p>
-      <w:pPr>
-        <w:ind w:left="720"/>
-      </w:pPr>
-      <w:r>
-        <w:t xml:space="preserve">I love to solve daily-life problems with my expertise and skills. </w:t>
-      </w:r>
-      <w:r>
-        <w:t>I’m fond of exploring new places, photography, reading blogs or books and developing my skills.</w:t>
-      </w:r>
-    </w:p>
-    <w:p>
-      <w:pPr>
-        <w:pStyle w:val="Heading2"/>
-        <w:numPr>
-          <w:ilvl w:val="0"/>
-          <w:numId w:val="1"/>
-        </w:numPr>
-      </w:pPr>
-      <w:r>
-        <w:t>Skills</w:t>
-      </w:r>
-    </w:p>
-    <w:p>
-      <w:pPr>
-        <w:pStyle w:val="ListParagraph"/>
-        <w:numPr>
-          <w:ilvl w:val="0"/>
-          <w:numId w:val="4"/>
-        </w:numPr>
-      </w:pPr>
-      <w:r>
-        <w:t>HTML 5</w:t>
-      </w:r>
-    </w:p>
-    <w:p>
-      <w:pPr>
-        <w:pStyle w:val="ListParagraph"/>
-        <w:numPr>
-          <w:ilvl w:val="0"/>
-          <w:numId w:val="4"/>
-        </w:numPr>
-      </w:pPr>
-      <w:r>
-        <w:t>CSS 3</w:t>
-      </w:r>
-    </w:p>
-    <w:p>
-      <w:pPr>
-        <w:pStyle w:val="ListParagraph"/>
-        <w:numPr>
-          <w:ilvl w:val="0"/>
-          <w:numId w:val="4"/>
-        </w:numPr>
-      </w:pPr>
-      <w:r>
-        <w:t>Sass</w:t>
-      </w:r>
-    </w:p>
-    <w:p>
-      <w:pPr>
-        <w:pStyle w:val="ListParagraph"/>
-        <w:numPr>
-          <w:ilvl w:val="0"/>
-          <w:numId w:val="4"/>
-        </w:numPr>
-      </w:pPr>
-      <w:r>
-        <w:t>JavaScript</w:t>
-      </w:r>
-    </w:p>
-    <w:p>
-      <w:pPr>
-        <w:pStyle w:val="ListParagraph"/>
-        <w:numPr>
-          <w:ilvl w:val="0"/>
-          <w:numId w:val="4"/>
-        </w:numPr>
-      </w:pPr>
-      <w:r>
-        <w:t>React JS</w:t>
-      </w:r>
-    </w:p>
-    <w:p>
-      <w:pPr>
-        <w:pStyle w:val="ListParagraph"/>
-        <w:numPr>
-          <w:ilvl w:val="0"/>
-          <w:numId w:val="4"/>
-        </w:numPr>
-      </w:pPr>
-      <w:r>
-        <w:t>Bootstrap</w:t>
-      </w:r>
-    </w:p>
-    <w:p>
-      <w:pPr>
-        <w:pStyle w:val="ListParagraph"/>
-        <w:numPr>
-          <w:ilvl w:val="0"/>
-          <w:numId w:val="4"/>
-        </w:numPr>
-      </w:pPr>
-      <w:proofErr w:type="spellStart"/>
-      <w:r>
-        <w:t>Git</w:t>
-      </w:r>
-      <w:proofErr w:type="spellEnd"/>
-      <w:r>
-        <w:t xml:space="preserve"> &amp; GitHub</w:t>
-      </w:r>
-    </w:p>
-    <w:p>
-      <w:pPr>
-        <w:pStyle w:val="ListParagraph"/>
-        <w:numPr>
-          <w:ilvl w:val="0"/>
-          <w:numId w:val="4"/>
-        </w:numPr>
-      </w:pPr>
-      <w:r>
-        <w:t>Learning New Skills to Add</w:t>
-      </w:r>
-    </w:p>
-    <w:p>
-      <w:pPr>
-        <w:pStyle w:val="Heading2"/>
-        <w:numPr>
-          <w:ilvl w:val="0"/>
-          <w:numId w:val="1"/>
-        </w:numPr>
-      </w:pPr>
-      <w:r>
-        <w:t>Some Works</w:t>
-      </w:r>
-    </w:p>
-    <w:p>
-      <w:pPr>
-        <w:pStyle w:val="ListParagraph"/>
-        <w:numPr>
-          <w:ilvl w:val="0"/>
-          <w:numId w:val="2"/>
-        </w:numPr>
-      </w:pPr>
-      <w:proofErr w:type="spellStart"/>
-      <w:r>
-        <w:t>YelpCamp</w:t>
-      </w:r>
-      <w:proofErr w:type="spellEnd"/>
-    </w:p>
-    <w:p>
-      <w:pPr>
-        <w:pStyle w:val="ListParagraph"/>
-        <w:numPr>
-          <w:ilvl w:val="0"/>
-          <w:numId w:val="2"/>
-        </w:numPr>
-      </w:pPr>
-      <w:r>
-        <w:t>Debbie ( Open Source)</w:t>
-      </w:r>
-    </w:p>
-    <w:p>
-      <w:pPr>
-        <w:pStyle w:val="ListParagraph"/>
-        <w:numPr>
-          <w:ilvl w:val="0"/>
-          <w:numId w:val="2"/>
-        </w:numPr>
-      </w:pPr>
-      <w:proofErr w:type="spellStart"/>
-      <w:r>
-        <w:t>FreeCodeCamp</w:t>
-      </w:r>
-      <w:proofErr w:type="spellEnd"/>
-      <w:r>
-        <w:t xml:space="preserve"> Projects</w:t>
-      </w:r>
-    </w:p>
-    <w:p>
-      <w:pPr>
-        <w:pStyle w:val="ListParagraph"/>
-        <w:numPr>
-          <w:ilvl w:val="0"/>
-          <w:numId w:val="2"/>
-        </w:numPr>
-      </w:pPr>
-      <w:proofErr w:type="spellStart"/>
-      <w:r>
-        <w:t>FrontEnd</w:t>
-      </w:r>
-      <w:proofErr w:type="spellEnd"/>
-      <w:r>
-        <w:t xml:space="preserve"> Mentor Challenges</w:t>
-      </w:r>
-    </w:p>
-    <w:p>
-      <w:pPr>
-        <w:pStyle w:val="ListParagraph"/>
-        <w:numPr>
-          <w:ilvl w:val="0"/>
-          <w:numId w:val="2"/>
-        </w:numPr>
-      </w:pPr>
-      <w:r>
-        <w:t>To-do List App ( React )</w:t>
-      </w:r>
-    </w:p>
-    <w:p>
-      <w:pPr>
-        <w:pStyle w:val="ListParagraph"/>
-        <w:numPr>
-          <w:ilvl w:val="0"/>
-          <w:numId w:val="2"/>
-        </w:numPr>
-      </w:pPr>
-      <w:r>
-        <w:t>Entertainment  App ( React )</w:t>
-      </w:r>
-    </w:p>
-    <w:p>
-      <w:pPr>
-        <w:pStyle w:val="Heading2"/>
-        <w:numPr>
-          <w:ilvl w:val="0"/>
-          <w:numId w:val="1"/>
-        </w:numPr>
-      </w:pPr>
-      <w:r>
-        <w:t>Blogs</w:t>
-      </w:r>
-    </w:p>
-    <w:p>
-      <w:pPr>
-        <w:ind w:left="720"/>
-      </w:pPr>
-      <w:r>
-        <w:t>My Top 3 Blogs From Dev Community.</w:t>
-      </w:r>
-    </w:p>
-    <w:p>
-      <w:pPr>
-        <w:pStyle w:val="Heading2"/>
-        <w:numPr>
-          <w:ilvl w:val="0"/>
-          <w:numId w:val="1"/>
-        </w:numPr>
-      </w:pPr>
-      <w:r>
-        <w:t>Contacts</w:t>
-      </w:r>
-    </w:p>
-    <w:p>
-      <w:pPr>
-        <w:pStyle w:val="ListParagraph"/>
-        <w:numPr>
-          <w:ilvl w:val="0"/>
-          <w:numId w:val="3"/>
-        </w:numPr>
-      </w:pPr>
-      <w:r>
-        <w:t>LinkedIn</w:t>
-      </w:r>
-    </w:p>
-    <w:p>
-      <w:pPr>
-        <w:pStyle w:val="ListParagraph"/>
-        <w:numPr>
-          <w:ilvl w:val="0"/>
-          <w:numId w:val="3"/>
-        </w:numPr>
-      </w:pPr>
-      <w:r>
-        <w:t>Twitter</w:t>
-      </w:r>
-    </w:p>
-    <w:p>
-      <w:pPr>
-        <w:pStyle w:val="ListParagraph"/>
-        <w:numPr>
-          <w:ilvl w:val="0"/>
-          <w:numId w:val="3"/>
-        </w:numPr>
-      </w:pPr>
-      <w:r>
-        <w:lastRenderedPageBreak/>
-        <w:t>Instagram</w:t>
-      </w:r>
-    </w:p>
-    <w:p>
-      <w:pPr>
-        <w:pStyle w:val="ListParagraph"/>
-        <w:numPr>
-          <w:ilvl w:val="0"/>
-          <w:numId w:val="3"/>
-        </w:numPr>
-      </w:pPr>
-      <w:r>
-        <w:t>GitHub</w:t>
-      </w:r>
-    </w:p>
-    <w:p>
-      <w:pPr>
-        <w:pStyle w:val="ListParagraph"/>
-        <w:numPr>
-          <w:ilvl w:val="0"/>
-          <w:numId w:val="3"/>
-        </w:numPr>
-      </w:pPr>
-      <w:r>
-        <w:t>Email</w:t>
-      </w:r>
-    </w:p>
-    <w:p>
-      <w:pPr>
-        <w:pStyle w:val="ListParagraph"/>
-        <w:numPr>
-          <w:ilvl w:val="0"/>
-          <w:numId w:val="3"/>
-        </w:numPr>
-      </w:pPr>
-      <w:r>
-        <w:t>Dev Community</w:t>
-      </w:r>
-    </w:p>
-    <w:p>
-      <w:pPr>
-        <w:pStyle w:val="ListParagraph"/>
-        <w:numPr>
-          <w:ilvl w:val="0"/>
-          <w:numId w:val="3"/>
-        </w:numPr>
-      </w:pPr>
-      <w:r>
-        <w:t>Facebook</w:t>
-      </w:r>
     </w:p>
     <w:sectPr>
       <w:pgSz w:w="12240" w:h="15840"/>

</xml_diff>